<commit_message>
Laporan TA 1: Revisi 1
</commit_message>
<xml_diff>
--- a/Laporan_TA_1_672017218.docx
+++ b/Laporan_TA_1_672017218.docx
@@ -1533,6 +1533,7 @@
         <w:t xml:space="preserve">, </w:t>
       </w:r>
       <w:proofErr w:type="spellStart"/>
+      <w:proofErr w:type="gramStart"/>
       <w:r>
         <w:rPr>
           <w:rFonts w:ascii="Times New Roman" w:hAnsi="Times New Roman" w:cs="Times New Roman"/>
@@ -1542,6 +1543,7 @@
         <w:t>S.Kom</w:t>
       </w:r>
       <w:proofErr w:type="spellEnd"/>
+      <w:proofErr w:type="gramEnd"/>
       <w:r>
         <w:rPr>
           <w:rFonts w:ascii="Times New Roman" w:hAnsi="Times New Roman" w:cs="Times New Roman"/>
@@ -3109,25 +3111,7 @@
           <w:sz w:val="24"/>
           <w:szCs w:val="24"/>
         </w:rPr>
-        <w:t>terdiri</w:t>
-      </w:r>
-      <w:proofErr w:type="spellEnd"/>
-      <w:r>
-        <w:rPr>
-          <w:rFonts w:ascii="Times New Roman" w:hAnsi="Times New Roman" w:cs="Times New Roman"/>
-          <w:sz w:val="24"/>
-          <w:szCs w:val="24"/>
-        </w:rPr>
-        <w:t xml:space="preserve"> </w:t>
-      </w:r>
-      <w:proofErr w:type="spellStart"/>
-      <w:r>
-        <w:rPr>
-          <w:rFonts w:ascii="Times New Roman" w:hAnsi="Times New Roman" w:cs="Times New Roman"/>
-          <w:sz w:val="24"/>
-          <w:szCs w:val="24"/>
-        </w:rPr>
-        <w:t>dari</w:t>
+        <w:t>memiliki</w:t>
       </w:r>
       <w:proofErr w:type="spellEnd"/>
       <w:r>
@@ -4922,6 +4906,7 @@
         <w:t xml:space="preserve"> </w:t>
       </w:r>
       <w:proofErr w:type="spellStart"/>
+      <w:proofErr w:type="gramStart"/>
       <w:r>
         <w:rPr>
           <w:rFonts w:ascii="Times New Roman" w:hAnsi="Times New Roman" w:cs="Times New Roman"/>
@@ -4941,7 +4926,18 @@
           <w:szCs w:val="24"/>
           <w:shd w:val="clear" w:color="auto" w:fill="FFFFFF"/>
         </w:rPr>
-        <w:t>[1].</w:t>
+        <w:t>[</w:t>
+      </w:r>
+      <w:proofErr w:type="gramEnd"/>
+      <w:r>
+        <w:rPr>
+          <w:rFonts w:ascii="Times New Roman" w:hAnsi="Times New Roman" w:cs="Times New Roman"/>
+          <w:color w:val="000000"/>
+          <w:sz w:val="24"/>
+          <w:szCs w:val="24"/>
+          <w:shd w:val="clear" w:color="auto" w:fill="FFFFFF"/>
+        </w:rPr>
+        <w:t>1].</w:t>
       </w:r>
     </w:p>
     <w:p>
@@ -5751,6 +5747,7 @@
         <w:t>/</w:t>
       </w:r>
       <w:proofErr w:type="spellStart"/>
+      <w:proofErr w:type="gramStart"/>
       <w:r>
         <w:rPr>
           <w:rFonts w:ascii="Times New Roman" w:hAnsi="Times New Roman" w:cs="Times New Roman"/>
@@ -5770,8 +5767,9 @@
           <w:szCs w:val="24"/>
           <w:shd w:val="clear" w:color="auto" w:fill="FFFFFF"/>
         </w:rPr>
-        <w:t>[2]</w:t>
-      </w:r>
+        <w:t>[</w:t>
+      </w:r>
+      <w:proofErr w:type="gramEnd"/>
       <w:r>
         <w:rPr>
           <w:rFonts w:ascii="Times New Roman" w:hAnsi="Times New Roman" w:cs="Times New Roman"/>
@@ -5780,6 +5778,16 @@
           <w:szCs w:val="24"/>
           <w:shd w:val="clear" w:color="auto" w:fill="FFFFFF"/>
         </w:rPr>
+        <w:t>2]</w:t>
+      </w:r>
+      <w:r>
+        <w:rPr>
+          <w:rFonts w:ascii="Times New Roman" w:hAnsi="Times New Roman" w:cs="Times New Roman"/>
+          <w:color w:val="000000"/>
+          <w:sz w:val="24"/>
+          <w:szCs w:val="24"/>
+          <w:shd w:val="clear" w:color="auto" w:fill="FFFFFF"/>
+        </w:rPr>
         <w:t>.</w:t>
       </w:r>
       <w:r>
@@ -5858,7 +5866,6 @@
         </w:rPr>
         <w:t xml:space="preserve"> </w:t>
       </w:r>
-      <w:proofErr w:type="spellStart"/>
       <w:r>
         <w:rPr>
           <w:rFonts w:ascii="Times New Roman" w:hAnsi="Times New Roman" w:cs="Times New Roman"/>
@@ -5867,183 +5874,170 @@
           <w:szCs w:val="24"/>
           <w:shd w:val="clear" w:color="auto" w:fill="FFFFFF"/>
         </w:rPr>
+        <w:t>naik,</w:t>
+      </w:r>
+      <w:r>
+        <w:rPr>
+          <w:rFonts w:ascii="Times New Roman" w:hAnsi="Times New Roman" w:cs="Times New Roman"/>
+          <w:color w:val="000000"/>
+          <w:sz w:val="24"/>
+          <w:szCs w:val="24"/>
+          <w:shd w:val="clear" w:color="auto" w:fill="FFFFFF"/>
+        </w:rPr>
+        <w:t xml:space="preserve"> </w:t>
+      </w:r>
+      <w:proofErr w:type="spellStart"/>
+      <w:r>
+        <w:rPr>
+          <w:rFonts w:ascii="Times New Roman" w:hAnsi="Times New Roman" w:cs="Times New Roman"/>
+          <w:color w:val="000000"/>
+          <w:sz w:val="24"/>
+          <w:szCs w:val="24"/>
+          <w:shd w:val="clear" w:color="auto" w:fill="FFFFFF"/>
+        </w:rPr>
+        <w:t>apabila</w:t>
+      </w:r>
+      <w:proofErr w:type="spellEnd"/>
+      <w:r>
+        <w:rPr>
+          <w:rFonts w:ascii="Times New Roman" w:hAnsi="Times New Roman" w:cs="Times New Roman"/>
+          <w:color w:val="000000"/>
+          <w:sz w:val="24"/>
+          <w:szCs w:val="24"/>
+          <w:shd w:val="clear" w:color="auto" w:fill="FFFFFF"/>
+        </w:rPr>
+        <w:t xml:space="preserve"> </w:t>
+      </w:r>
+      <w:proofErr w:type="spellStart"/>
+      <w:r>
+        <w:rPr>
+          <w:rFonts w:ascii="Times New Roman" w:hAnsi="Times New Roman" w:cs="Times New Roman"/>
+          <w:color w:val="000000"/>
+          <w:sz w:val="24"/>
+          <w:szCs w:val="24"/>
+          <w:shd w:val="clear" w:color="auto" w:fill="FFFFFF"/>
+        </w:rPr>
+        <w:t>karyawan</w:t>
+      </w:r>
+      <w:proofErr w:type="spellEnd"/>
+      <w:r>
+        <w:rPr>
+          <w:rFonts w:ascii="Times New Roman" w:hAnsi="Times New Roman" w:cs="Times New Roman"/>
+          <w:color w:val="000000"/>
+          <w:sz w:val="24"/>
+          <w:szCs w:val="24"/>
+          <w:shd w:val="clear" w:color="auto" w:fill="FFFFFF"/>
+        </w:rPr>
+        <w:t xml:space="preserve"> </w:t>
+      </w:r>
+      <w:proofErr w:type="spellStart"/>
+      <w:r>
+        <w:rPr>
+          <w:rFonts w:ascii="Times New Roman" w:hAnsi="Times New Roman" w:cs="Times New Roman"/>
+          <w:color w:val="000000"/>
+          <w:sz w:val="24"/>
+          <w:szCs w:val="24"/>
+          <w:shd w:val="clear" w:color="auto" w:fill="FFFFFF"/>
+        </w:rPr>
+        <w:t>tersebut</w:t>
+      </w:r>
+      <w:proofErr w:type="spellEnd"/>
+      <w:r>
+        <w:rPr>
+          <w:rFonts w:ascii="Times New Roman" w:hAnsi="Times New Roman" w:cs="Times New Roman"/>
+          <w:color w:val="000000"/>
+          <w:sz w:val="24"/>
+          <w:szCs w:val="24"/>
+          <w:shd w:val="clear" w:color="auto" w:fill="FFFFFF"/>
+        </w:rPr>
+        <w:t xml:space="preserve"> </w:t>
+      </w:r>
+      <w:proofErr w:type="spellStart"/>
+      <w:r>
+        <w:rPr>
+          <w:rFonts w:ascii="Times New Roman" w:hAnsi="Times New Roman" w:cs="Times New Roman"/>
+          <w:color w:val="000000"/>
+          <w:sz w:val="24"/>
+          <w:szCs w:val="24"/>
+          <w:shd w:val="clear" w:color="auto" w:fill="FFFFFF"/>
+        </w:rPr>
+        <w:t>memiliki</w:t>
+      </w:r>
+      <w:proofErr w:type="spellEnd"/>
+      <w:r>
+        <w:rPr>
+          <w:rFonts w:ascii="Times New Roman" w:hAnsi="Times New Roman" w:cs="Times New Roman"/>
+          <w:color w:val="000000"/>
+          <w:sz w:val="24"/>
+          <w:szCs w:val="24"/>
+          <w:shd w:val="clear" w:color="auto" w:fill="FFFFFF"/>
+        </w:rPr>
+        <w:t xml:space="preserve"> </w:t>
+      </w:r>
+      <w:proofErr w:type="spellStart"/>
+      <w:r>
+        <w:rPr>
+          <w:rFonts w:ascii="Times New Roman" w:hAnsi="Times New Roman" w:cs="Times New Roman"/>
+          <w:color w:val="000000"/>
+          <w:sz w:val="24"/>
+          <w:szCs w:val="24"/>
+          <w:shd w:val="clear" w:color="auto" w:fill="FFFFFF"/>
+        </w:rPr>
+        <w:t>kualifikasi</w:t>
+      </w:r>
+      <w:proofErr w:type="spellEnd"/>
+      <w:r>
+        <w:rPr>
+          <w:rFonts w:ascii="Times New Roman" w:hAnsi="Times New Roman" w:cs="Times New Roman"/>
+          <w:color w:val="000000"/>
+          <w:sz w:val="24"/>
+          <w:szCs w:val="24"/>
+          <w:shd w:val="clear" w:color="auto" w:fill="FFFFFF"/>
+        </w:rPr>
+        <w:t xml:space="preserve"> </w:t>
+      </w:r>
+      <w:r>
+        <w:rPr>
+          <w:rFonts w:ascii="Times New Roman" w:hAnsi="Times New Roman" w:cs="Times New Roman"/>
+          <w:color w:val="000000"/>
+          <w:sz w:val="24"/>
+          <w:szCs w:val="24"/>
+          <w:shd w:val="clear" w:color="auto" w:fill="FFFFFF"/>
+        </w:rPr>
+        <w:t xml:space="preserve">yang </w:t>
+      </w:r>
+      <w:proofErr w:type="spellStart"/>
+      <w:r>
+        <w:rPr>
+          <w:rFonts w:ascii="Times New Roman" w:hAnsi="Times New Roman" w:cs="Times New Roman"/>
+          <w:color w:val="000000"/>
+          <w:sz w:val="24"/>
+          <w:szCs w:val="24"/>
+          <w:shd w:val="clear" w:color="auto" w:fill="FFFFFF"/>
+        </w:rPr>
+        <w:t>layak</w:t>
+      </w:r>
+      <w:proofErr w:type="spellEnd"/>
+      <w:r>
+        <w:rPr>
+          <w:rFonts w:ascii="Times New Roman" w:hAnsi="Times New Roman" w:cs="Times New Roman"/>
+          <w:color w:val="000000"/>
+          <w:sz w:val="24"/>
+          <w:szCs w:val="24"/>
+          <w:shd w:val="clear" w:color="auto" w:fill="FFFFFF"/>
+        </w:rPr>
+        <w:t xml:space="preserve"> </w:t>
+      </w:r>
+      <w:proofErr w:type="spellStart"/>
+      <w:r>
+        <w:rPr>
+          <w:rFonts w:ascii="Times New Roman" w:hAnsi="Times New Roman" w:cs="Times New Roman"/>
+          <w:color w:val="000000"/>
+          <w:sz w:val="24"/>
+          <w:szCs w:val="24"/>
+          <w:shd w:val="clear" w:color="auto" w:fill="FFFFFF"/>
+        </w:rPr>
         <w:t>dipromosikan</w:t>
-      </w:r>
-      <w:proofErr w:type="spellEnd"/>
-      <w:r>
-        <w:rPr>
-          <w:rFonts w:ascii="Times New Roman" w:hAnsi="Times New Roman" w:cs="Times New Roman"/>
-          <w:color w:val="000000"/>
-          <w:sz w:val="24"/>
-          <w:szCs w:val="24"/>
-          <w:shd w:val="clear" w:color="auto" w:fill="FFFFFF"/>
-        </w:rPr>
-        <w:t xml:space="preserve"> </w:t>
-      </w:r>
-      <w:proofErr w:type="spellStart"/>
-      <w:r>
-        <w:rPr>
-          <w:rFonts w:ascii="Times New Roman" w:hAnsi="Times New Roman" w:cs="Times New Roman"/>
-          <w:color w:val="000000"/>
-          <w:sz w:val="24"/>
-          <w:szCs w:val="24"/>
-          <w:shd w:val="clear" w:color="auto" w:fill="FFFFFF"/>
-        </w:rPr>
-        <w:t>apabila</w:t>
-      </w:r>
-      <w:proofErr w:type="spellEnd"/>
-      <w:r>
-        <w:rPr>
-          <w:rFonts w:ascii="Times New Roman" w:hAnsi="Times New Roman" w:cs="Times New Roman"/>
-          <w:color w:val="000000"/>
-          <w:sz w:val="24"/>
-          <w:szCs w:val="24"/>
-          <w:shd w:val="clear" w:color="auto" w:fill="FFFFFF"/>
-        </w:rPr>
-        <w:t xml:space="preserve"> </w:t>
-      </w:r>
-      <w:proofErr w:type="spellStart"/>
-      <w:r>
-        <w:rPr>
-          <w:rFonts w:ascii="Times New Roman" w:hAnsi="Times New Roman" w:cs="Times New Roman"/>
-          <w:color w:val="000000"/>
-          <w:sz w:val="24"/>
-          <w:szCs w:val="24"/>
-          <w:shd w:val="clear" w:color="auto" w:fill="FFFFFF"/>
-        </w:rPr>
-        <w:t>karyawan</w:t>
-      </w:r>
-      <w:proofErr w:type="spellEnd"/>
-      <w:r>
-        <w:rPr>
-          <w:rFonts w:ascii="Times New Roman" w:hAnsi="Times New Roman" w:cs="Times New Roman"/>
-          <w:color w:val="000000"/>
-          <w:sz w:val="24"/>
-          <w:szCs w:val="24"/>
-          <w:shd w:val="clear" w:color="auto" w:fill="FFFFFF"/>
-        </w:rPr>
-        <w:t xml:space="preserve"> </w:t>
-      </w:r>
-      <w:proofErr w:type="spellStart"/>
-      <w:r>
-        <w:rPr>
-          <w:rFonts w:ascii="Times New Roman" w:hAnsi="Times New Roman" w:cs="Times New Roman"/>
-          <w:color w:val="000000"/>
-          <w:sz w:val="24"/>
-          <w:szCs w:val="24"/>
-          <w:shd w:val="clear" w:color="auto" w:fill="FFFFFF"/>
-        </w:rPr>
-        <w:t>tersebut</w:t>
-      </w:r>
-      <w:proofErr w:type="spellEnd"/>
-      <w:r>
-        <w:rPr>
-          <w:rFonts w:ascii="Times New Roman" w:hAnsi="Times New Roman" w:cs="Times New Roman"/>
-          <w:color w:val="000000"/>
-          <w:sz w:val="24"/>
-          <w:szCs w:val="24"/>
-          <w:shd w:val="clear" w:color="auto" w:fill="FFFFFF"/>
-        </w:rPr>
-        <w:t xml:space="preserve"> </w:t>
-      </w:r>
-      <w:proofErr w:type="spellStart"/>
-      <w:r>
-        <w:rPr>
-          <w:rFonts w:ascii="Times New Roman" w:hAnsi="Times New Roman" w:cs="Times New Roman"/>
-          <w:color w:val="000000"/>
-          <w:sz w:val="24"/>
-          <w:szCs w:val="24"/>
-          <w:shd w:val="clear" w:color="auto" w:fill="FFFFFF"/>
-        </w:rPr>
-        <w:t>memiliki</w:t>
-      </w:r>
-      <w:proofErr w:type="spellEnd"/>
-      <w:r>
-        <w:rPr>
-          <w:rFonts w:ascii="Times New Roman" w:hAnsi="Times New Roman" w:cs="Times New Roman"/>
-          <w:color w:val="000000"/>
-          <w:sz w:val="24"/>
-          <w:szCs w:val="24"/>
-          <w:shd w:val="clear" w:color="auto" w:fill="FFFFFF"/>
-        </w:rPr>
-        <w:t xml:space="preserve"> </w:t>
-      </w:r>
-      <w:proofErr w:type="spellStart"/>
-      <w:r>
-        <w:rPr>
-          <w:rFonts w:ascii="Times New Roman" w:hAnsi="Times New Roman" w:cs="Times New Roman"/>
-          <w:color w:val="000000"/>
-          <w:sz w:val="24"/>
-          <w:szCs w:val="24"/>
-          <w:shd w:val="clear" w:color="auto" w:fill="FFFFFF"/>
-        </w:rPr>
-        <w:t>kualifikasi</w:t>
-      </w:r>
-      <w:proofErr w:type="spellEnd"/>
-      <w:r>
-        <w:rPr>
-          <w:rFonts w:ascii="Times New Roman" w:hAnsi="Times New Roman" w:cs="Times New Roman"/>
-          <w:color w:val="000000"/>
-          <w:sz w:val="24"/>
-          <w:szCs w:val="24"/>
-          <w:shd w:val="clear" w:color="auto" w:fill="FFFFFF"/>
-        </w:rPr>
-        <w:t xml:space="preserve"> </w:t>
-      </w:r>
-      <w:proofErr w:type="spellStart"/>
-      <w:r>
-        <w:rPr>
-          <w:rFonts w:ascii="Times New Roman" w:hAnsi="Times New Roman" w:cs="Times New Roman"/>
-          <w:color w:val="000000"/>
-          <w:sz w:val="24"/>
-          <w:szCs w:val="24"/>
-          <w:shd w:val="clear" w:color="auto" w:fill="FFFFFF"/>
-        </w:rPr>
-        <w:t>ditingkat</w:t>
-      </w:r>
-      <w:proofErr w:type="spellEnd"/>
-      <w:r>
-        <w:rPr>
-          <w:rFonts w:ascii="Times New Roman" w:hAnsi="Times New Roman" w:cs="Times New Roman"/>
-          <w:color w:val="000000"/>
-          <w:sz w:val="24"/>
-          <w:szCs w:val="24"/>
-          <w:shd w:val="clear" w:color="auto" w:fill="FFFFFF"/>
-        </w:rPr>
-        <w:t xml:space="preserve"> yang </w:t>
-      </w:r>
-      <w:proofErr w:type="spellStart"/>
-      <w:r>
-        <w:rPr>
-          <w:rFonts w:ascii="Times New Roman" w:hAnsi="Times New Roman" w:cs="Times New Roman"/>
-          <w:color w:val="000000"/>
-          <w:sz w:val="24"/>
-          <w:szCs w:val="24"/>
-          <w:shd w:val="clear" w:color="auto" w:fill="FFFFFF"/>
-        </w:rPr>
-        <w:t>lebih</w:t>
-      </w:r>
-      <w:proofErr w:type="spellEnd"/>
-      <w:r>
-        <w:rPr>
-          <w:rFonts w:ascii="Times New Roman" w:hAnsi="Times New Roman" w:cs="Times New Roman"/>
-          <w:color w:val="000000"/>
-          <w:sz w:val="24"/>
-          <w:szCs w:val="24"/>
-          <w:shd w:val="clear" w:color="auto" w:fill="FFFFFF"/>
-        </w:rPr>
-        <w:t xml:space="preserve"> </w:t>
-      </w:r>
-      <w:proofErr w:type="spellStart"/>
-      <w:r>
-        <w:rPr>
-          <w:rFonts w:ascii="Times New Roman" w:hAnsi="Times New Roman" w:cs="Times New Roman"/>
-          <w:color w:val="000000"/>
-          <w:sz w:val="24"/>
-          <w:szCs w:val="24"/>
-          <w:shd w:val="clear" w:color="auto" w:fill="FFFFFF"/>
-        </w:rPr>
-        <w:t>tinggi</w:t>
       </w:r>
       <w:proofErr w:type="spellEnd"/>
       <w:r>
@@ -6252,9 +6246,9 @@
           <w:szCs w:val="24"/>
           <w:shd w:val="clear" w:color="auto" w:fill="FFFFFF"/>
         </w:rPr>
-        <w:t xml:space="preserve">, dan lain-lain yang </w:t>
-      </w:r>
-      <w:proofErr w:type="spellStart"/>
+        <w:t>, dan lain-</w:t>
+      </w:r>
+      <w:proofErr w:type="gramStart"/>
       <w:r>
         <w:rPr>
           <w:rFonts w:ascii="Times New Roman" w:hAnsi="Times New Roman" w:cs="Times New Roman"/>
@@ -6263,6 +6257,38 @@
           <w:szCs w:val="24"/>
           <w:shd w:val="clear" w:color="auto" w:fill="FFFFFF"/>
         </w:rPr>
+        <w:t>lain</w:t>
+      </w:r>
+      <w:r>
+        <w:rPr>
+          <w:rFonts w:ascii="Times New Roman" w:hAnsi="Times New Roman" w:cs="Times New Roman"/>
+          <w:color w:val="000000"/>
+          <w:sz w:val="24"/>
+          <w:szCs w:val="24"/>
+          <w:shd w:val="clear" w:color="auto" w:fill="FFFFFF"/>
+        </w:rPr>
+        <w:t>,,</w:t>
+      </w:r>
+      <w:proofErr w:type="gramEnd"/>
+      <w:r>
+        <w:rPr>
+          <w:rFonts w:ascii="Times New Roman" w:hAnsi="Times New Roman" w:cs="Times New Roman"/>
+          <w:color w:val="000000"/>
+          <w:sz w:val="24"/>
+          <w:szCs w:val="24"/>
+          <w:shd w:val="clear" w:color="auto" w:fill="FFFFFF"/>
+        </w:rPr>
+        <w:t xml:space="preserve"> yang </w:t>
+      </w:r>
+      <w:proofErr w:type="spellStart"/>
+      <w:r>
+        <w:rPr>
+          <w:rFonts w:ascii="Times New Roman" w:hAnsi="Times New Roman" w:cs="Times New Roman"/>
+          <w:color w:val="000000"/>
+          <w:sz w:val="24"/>
+          <w:szCs w:val="24"/>
+          <w:shd w:val="clear" w:color="auto" w:fill="FFFFFF"/>
+        </w:rPr>
         <w:t>sesuai</w:t>
       </w:r>
       <w:proofErr w:type="spellEnd"/>
@@ -6582,7 +6608,7 @@
           <w:szCs w:val="24"/>
           <w:shd w:val="clear" w:color="auto" w:fill="FFFFFF"/>
         </w:rPr>
-        <w:t xml:space="preserve">. </w:t>
+        <w:t>.</w:t>
       </w:r>
     </w:p>
     <w:p>
@@ -8285,6 +8311,7 @@
         <w:t xml:space="preserve"> </w:t>
       </w:r>
       <w:proofErr w:type="spellStart"/>
+      <w:proofErr w:type="gramStart"/>
       <w:r>
         <w:rPr>
           <w:rFonts w:ascii="Times New Roman" w:hAnsi="Times New Roman" w:cs="Times New Roman"/>
@@ -8310,7 +8337,18 @@
           <w:sz w:val="24"/>
           <w:szCs w:val="24"/>
         </w:rPr>
-        <w:t xml:space="preserve">Framework </w:t>
+        <w:t>Framework</w:t>
+      </w:r>
+      <w:proofErr w:type="gramEnd"/>
+      <w:r>
+        <w:rPr>
+          <w:rFonts w:ascii="Times New Roman" w:hAnsi="Times New Roman" w:cs="Times New Roman"/>
+          <w:i/>
+          <w:iCs/>
+          <w:sz w:val="24"/>
+          <w:szCs w:val="24"/>
+        </w:rPr>
+        <w:t xml:space="preserve"> </w:t>
       </w:r>
       <w:r>
         <w:rPr>
@@ -9580,6 +9618,14 @@
           <w:sz w:val="24"/>
           <w:szCs w:val="24"/>
         </w:rPr>
+        <w:t>,</w:t>
+      </w:r>
+      <w:r>
+        <w:rPr>
+          <w:rFonts w:ascii="Times New Roman" w:hAnsi="Times New Roman" w:cs="Times New Roman"/>
+          <w:sz w:val="24"/>
+          <w:szCs w:val="24"/>
+        </w:rPr>
         <w:t xml:space="preserve"> </w:t>
       </w:r>
       <w:proofErr w:type="spellStart"/>
@@ -9598,171 +9644,206 @@
           <w:sz w:val="24"/>
           <w:szCs w:val="24"/>
         </w:rPr>
+        <w:t xml:space="preserve"> data </w:t>
+      </w:r>
+      <w:proofErr w:type="spellStart"/>
+      <w:r>
+        <w:rPr>
+          <w:rFonts w:ascii="Times New Roman" w:hAnsi="Times New Roman" w:cs="Times New Roman"/>
+          <w:sz w:val="24"/>
+          <w:szCs w:val="24"/>
+        </w:rPr>
+        <w:t>dapat</w:t>
+      </w:r>
+      <w:proofErr w:type="spellEnd"/>
+      <w:r>
+        <w:rPr>
+          <w:rFonts w:ascii="Times New Roman" w:hAnsi="Times New Roman" w:cs="Times New Roman"/>
+          <w:sz w:val="24"/>
+          <w:szCs w:val="24"/>
+        </w:rPr>
+        <w:t xml:space="preserve"> </w:t>
+      </w:r>
+      <w:proofErr w:type="spellStart"/>
+      <w:r>
+        <w:rPr>
+          <w:rFonts w:ascii="Times New Roman" w:hAnsi="Times New Roman" w:cs="Times New Roman"/>
+          <w:sz w:val="24"/>
+          <w:szCs w:val="24"/>
+        </w:rPr>
+        <w:t>dilakukan</w:t>
+      </w:r>
+      <w:proofErr w:type="spellEnd"/>
+      <w:r>
+        <w:rPr>
+          <w:rFonts w:ascii="Times New Roman" w:hAnsi="Times New Roman" w:cs="Times New Roman"/>
+          <w:sz w:val="24"/>
+          <w:szCs w:val="24"/>
+        </w:rPr>
+        <w:t xml:space="preserve"> </w:t>
+      </w:r>
+      <w:proofErr w:type="spellStart"/>
+      <w:r>
+        <w:rPr>
+          <w:rFonts w:ascii="Times New Roman" w:hAnsi="Times New Roman" w:cs="Times New Roman"/>
+          <w:sz w:val="24"/>
+          <w:szCs w:val="24"/>
+        </w:rPr>
+        <w:t>dengan</w:t>
+      </w:r>
+      <w:proofErr w:type="spellEnd"/>
+      <w:r>
+        <w:rPr>
+          <w:rFonts w:ascii="Times New Roman" w:hAnsi="Times New Roman" w:cs="Times New Roman"/>
+          <w:sz w:val="24"/>
+          <w:szCs w:val="24"/>
+        </w:rPr>
+        <w:t xml:space="preserve"> </w:t>
+      </w:r>
+      <w:proofErr w:type="spellStart"/>
+      <w:r>
+        <w:rPr>
+          <w:rFonts w:ascii="Times New Roman" w:hAnsi="Times New Roman" w:cs="Times New Roman"/>
+          <w:sz w:val="24"/>
+          <w:szCs w:val="24"/>
+        </w:rPr>
+        <w:t>lebih</w:t>
+      </w:r>
+      <w:proofErr w:type="spellEnd"/>
+      <w:r>
+        <w:rPr>
+          <w:rFonts w:ascii="Times New Roman" w:hAnsi="Times New Roman" w:cs="Times New Roman"/>
+          <w:sz w:val="24"/>
+          <w:szCs w:val="24"/>
+        </w:rPr>
+        <w:t xml:space="preserve"> </w:t>
+      </w:r>
+      <w:proofErr w:type="spellStart"/>
+      <w:r>
+        <w:rPr>
+          <w:rFonts w:ascii="Times New Roman" w:hAnsi="Times New Roman" w:cs="Times New Roman"/>
+          <w:sz w:val="24"/>
+          <w:szCs w:val="24"/>
+        </w:rPr>
+        <w:t>mudah</w:t>
+      </w:r>
+      <w:proofErr w:type="spellEnd"/>
+      <w:r>
+        <w:rPr>
+          <w:rFonts w:ascii="Times New Roman" w:hAnsi="Times New Roman" w:cs="Times New Roman"/>
+          <w:sz w:val="24"/>
+          <w:szCs w:val="24"/>
+        </w:rPr>
+        <w:t>.</w:t>
+      </w:r>
+      <w:r>
+        <w:rPr>
+          <w:rFonts w:ascii="Times New Roman" w:hAnsi="Times New Roman" w:cs="Times New Roman"/>
+          <w:sz w:val="24"/>
+          <w:szCs w:val="24"/>
+        </w:rPr>
+        <w:t xml:space="preserve"> </w:t>
+      </w:r>
+      <w:proofErr w:type="spellStart"/>
+      <w:r>
+        <w:rPr>
+          <w:rFonts w:ascii="Times New Roman" w:hAnsi="Times New Roman" w:cs="Times New Roman"/>
+          <w:sz w:val="24"/>
+          <w:szCs w:val="24"/>
+        </w:rPr>
+        <w:t>P</w:t>
+      </w:r>
+      <w:r>
+        <w:rPr>
+          <w:rFonts w:ascii="Times New Roman" w:hAnsi="Times New Roman" w:cs="Times New Roman"/>
+          <w:sz w:val="24"/>
+          <w:szCs w:val="24"/>
+        </w:rPr>
+        <w:t>embuatan</w:t>
+      </w:r>
+      <w:proofErr w:type="spellEnd"/>
+      <w:r>
+        <w:rPr>
+          <w:rFonts w:ascii="Times New Roman" w:hAnsi="Times New Roman" w:cs="Times New Roman"/>
+          <w:sz w:val="24"/>
+          <w:szCs w:val="24"/>
+        </w:rPr>
+        <w:t xml:space="preserve"> </w:t>
+      </w:r>
+      <w:proofErr w:type="spellStart"/>
+      <w:r>
+        <w:rPr>
+          <w:rFonts w:ascii="Times New Roman" w:hAnsi="Times New Roman" w:cs="Times New Roman"/>
+          <w:sz w:val="24"/>
+          <w:szCs w:val="24"/>
+        </w:rPr>
+        <w:t>laporan</w:t>
+      </w:r>
+      <w:proofErr w:type="spellEnd"/>
+      <w:r>
+        <w:rPr>
+          <w:rFonts w:ascii="Times New Roman" w:hAnsi="Times New Roman" w:cs="Times New Roman"/>
+          <w:sz w:val="24"/>
+          <w:szCs w:val="24"/>
+        </w:rPr>
+        <w:t xml:space="preserve"> juga </w:t>
+      </w:r>
+      <w:proofErr w:type="spellStart"/>
+      <w:r>
+        <w:rPr>
+          <w:rFonts w:ascii="Times New Roman" w:hAnsi="Times New Roman" w:cs="Times New Roman"/>
+          <w:sz w:val="24"/>
+          <w:szCs w:val="24"/>
+        </w:rPr>
+        <w:t>lebih</w:t>
+      </w:r>
+      <w:proofErr w:type="spellEnd"/>
+      <w:r>
+        <w:rPr>
+          <w:rFonts w:ascii="Times New Roman" w:hAnsi="Times New Roman" w:cs="Times New Roman"/>
+          <w:sz w:val="24"/>
+          <w:szCs w:val="24"/>
+        </w:rPr>
+        <w:t xml:space="preserve"> </w:t>
+      </w:r>
+      <w:proofErr w:type="spellStart"/>
+      <w:r>
+        <w:rPr>
+          <w:rFonts w:ascii="Times New Roman" w:hAnsi="Times New Roman" w:cs="Times New Roman"/>
+          <w:sz w:val="24"/>
+          <w:szCs w:val="24"/>
+        </w:rPr>
+        <w:t>cepat</w:t>
+      </w:r>
+      <w:proofErr w:type="spellEnd"/>
+      <w:r>
+        <w:rPr>
+          <w:rFonts w:ascii="Times New Roman" w:hAnsi="Times New Roman" w:cs="Times New Roman"/>
+          <w:sz w:val="24"/>
+          <w:szCs w:val="24"/>
+        </w:rPr>
+        <w:t xml:space="preserve"> dan </w:t>
+      </w:r>
+      <w:proofErr w:type="spellStart"/>
+      <w:r>
+        <w:rPr>
+          <w:rFonts w:ascii="Times New Roman" w:hAnsi="Times New Roman" w:cs="Times New Roman"/>
+          <w:sz w:val="24"/>
+          <w:szCs w:val="24"/>
+        </w:rPr>
+        <w:t>menghasilkan</w:t>
+      </w:r>
+      <w:proofErr w:type="spellEnd"/>
+      <w:r>
+        <w:rPr>
+          <w:rFonts w:ascii="Times New Roman" w:hAnsi="Times New Roman" w:cs="Times New Roman"/>
+          <w:sz w:val="24"/>
+          <w:szCs w:val="24"/>
+        </w:rPr>
         <w:t xml:space="preserve"> data yang </w:t>
       </w:r>
       <w:proofErr w:type="spellStart"/>
-      <w:r>
-        <w:rPr>
-          <w:rFonts w:ascii="Times New Roman" w:hAnsi="Times New Roman" w:cs="Times New Roman"/>
-          <w:sz w:val="24"/>
-          <w:szCs w:val="24"/>
-        </w:rPr>
-        <w:t>dilakukan</w:t>
-      </w:r>
-      <w:proofErr w:type="spellEnd"/>
-      <w:r>
-        <w:rPr>
-          <w:rFonts w:ascii="Times New Roman" w:hAnsi="Times New Roman" w:cs="Times New Roman"/>
-          <w:sz w:val="24"/>
-          <w:szCs w:val="24"/>
-        </w:rPr>
-        <w:t xml:space="preserve"> </w:t>
-      </w:r>
-      <w:proofErr w:type="spellStart"/>
-      <w:r>
-        <w:rPr>
-          <w:rFonts w:ascii="Times New Roman" w:hAnsi="Times New Roman" w:cs="Times New Roman"/>
-          <w:sz w:val="24"/>
-          <w:szCs w:val="24"/>
-        </w:rPr>
-        <w:t>dengan</w:t>
-      </w:r>
-      <w:proofErr w:type="spellEnd"/>
-      <w:r>
-        <w:rPr>
-          <w:rFonts w:ascii="Times New Roman" w:hAnsi="Times New Roman" w:cs="Times New Roman"/>
-          <w:sz w:val="24"/>
-          <w:szCs w:val="24"/>
-        </w:rPr>
-        <w:t xml:space="preserve"> </w:t>
-      </w:r>
-      <w:proofErr w:type="spellStart"/>
-      <w:r>
-        <w:rPr>
-          <w:rFonts w:ascii="Times New Roman" w:hAnsi="Times New Roman" w:cs="Times New Roman"/>
-          <w:sz w:val="24"/>
-          <w:szCs w:val="24"/>
-        </w:rPr>
-        <w:t>lebih</w:t>
-      </w:r>
-      <w:proofErr w:type="spellEnd"/>
-      <w:r>
-        <w:rPr>
-          <w:rFonts w:ascii="Times New Roman" w:hAnsi="Times New Roman" w:cs="Times New Roman"/>
-          <w:sz w:val="24"/>
-          <w:szCs w:val="24"/>
-        </w:rPr>
-        <w:t xml:space="preserve"> </w:t>
-      </w:r>
-      <w:proofErr w:type="spellStart"/>
-      <w:r>
-        <w:rPr>
-          <w:rFonts w:ascii="Times New Roman" w:hAnsi="Times New Roman" w:cs="Times New Roman"/>
-          <w:sz w:val="24"/>
-          <w:szCs w:val="24"/>
-        </w:rPr>
-        <w:t>mudah</w:t>
-      </w:r>
-      <w:proofErr w:type="spellEnd"/>
-      <w:r>
-        <w:rPr>
-          <w:rFonts w:ascii="Times New Roman" w:hAnsi="Times New Roman" w:cs="Times New Roman"/>
-          <w:sz w:val="24"/>
-          <w:szCs w:val="24"/>
-        </w:rPr>
-        <w:t xml:space="preserve">, </w:t>
-      </w:r>
-      <w:proofErr w:type="spellStart"/>
-      <w:r>
-        <w:rPr>
-          <w:rFonts w:ascii="Times New Roman" w:hAnsi="Times New Roman" w:cs="Times New Roman"/>
-          <w:sz w:val="24"/>
-          <w:szCs w:val="24"/>
-        </w:rPr>
-        <w:t>pembuatan</w:t>
-      </w:r>
-      <w:proofErr w:type="spellEnd"/>
-      <w:r>
-        <w:rPr>
-          <w:rFonts w:ascii="Times New Roman" w:hAnsi="Times New Roman" w:cs="Times New Roman"/>
-          <w:sz w:val="24"/>
-          <w:szCs w:val="24"/>
-        </w:rPr>
-        <w:t xml:space="preserve"> </w:t>
-      </w:r>
-      <w:proofErr w:type="spellStart"/>
-      <w:r>
-        <w:rPr>
-          <w:rFonts w:ascii="Times New Roman" w:hAnsi="Times New Roman" w:cs="Times New Roman"/>
-          <w:sz w:val="24"/>
-          <w:szCs w:val="24"/>
-        </w:rPr>
-        <w:t>laporan</w:t>
-      </w:r>
-      <w:proofErr w:type="spellEnd"/>
-      <w:r>
-        <w:rPr>
-          <w:rFonts w:ascii="Times New Roman" w:hAnsi="Times New Roman" w:cs="Times New Roman"/>
-          <w:sz w:val="24"/>
-          <w:szCs w:val="24"/>
-        </w:rPr>
-        <w:t xml:space="preserve"> juga </w:t>
-      </w:r>
-      <w:proofErr w:type="spellStart"/>
-      <w:r>
-        <w:rPr>
-          <w:rFonts w:ascii="Times New Roman" w:hAnsi="Times New Roman" w:cs="Times New Roman"/>
-          <w:sz w:val="24"/>
-          <w:szCs w:val="24"/>
-        </w:rPr>
-        <w:t>lebih</w:t>
-      </w:r>
-      <w:proofErr w:type="spellEnd"/>
-      <w:r>
-        <w:rPr>
-          <w:rFonts w:ascii="Times New Roman" w:hAnsi="Times New Roman" w:cs="Times New Roman"/>
-          <w:sz w:val="24"/>
-          <w:szCs w:val="24"/>
-        </w:rPr>
-        <w:t xml:space="preserve"> </w:t>
-      </w:r>
-      <w:proofErr w:type="spellStart"/>
-      <w:r>
-        <w:rPr>
-          <w:rFonts w:ascii="Times New Roman" w:hAnsi="Times New Roman" w:cs="Times New Roman"/>
-          <w:sz w:val="24"/>
-          <w:szCs w:val="24"/>
-        </w:rPr>
-        <w:t>cepat</w:t>
-      </w:r>
-      <w:proofErr w:type="spellEnd"/>
-      <w:r>
-        <w:rPr>
-          <w:rFonts w:ascii="Times New Roman" w:hAnsi="Times New Roman" w:cs="Times New Roman"/>
-          <w:sz w:val="24"/>
-          <w:szCs w:val="24"/>
-        </w:rPr>
-        <w:t xml:space="preserve"> dan </w:t>
-      </w:r>
-      <w:proofErr w:type="spellStart"/>
-      <w:r>
-        <w:rPr>
-          <w:rFonts w:ascii="Times New Roman" w:hAnsi="Times New Roman" w:cs="Times New Roman"/>
-          <w:sz w:val="24"/>
-          <w:szCs w:val="24"/>
-        </w:rPr>
-        <w:t>menghasilkan</w:t>
-      </w:r>
-      <w:proofErr w:type="spellEnd"/>
-      <w:r>
-        <w:rPr>
-          <w:rFonts w:ascii="Times New Roman" w:hAnsi="Times New Roman" w:cs="Times New Roman"/>
-          <w:sz w:val="24"/>
-          <w:szCs w:val="24"/>
-        </w:rPr>
-        <w:t xml:space="preserve"> data yang </w:t>
-      </w:r>
-      <w:proofErr w:type="spellStart"/>
+      <w:proofErr w:type="gramStart"/>
       <w:r>
         <w:rPr>
           <w:rFonts w:ascii="Times New Roman" w:hAnsi="Times New Roman" w:cs="Times New Roman"/>
@@ -9778,7 +9859,16 @@
           <w:sz w:val="24"/>
           <w:szCs w:val="24"/>
         </w:rPr>
-        <w:t>[3]</w:t>
+        <w:t>[</w:t>
+      </w:r>
+      <w:proofErr w:type="gramEnd"/>
+      <w:r>
+        <w:rPr>
+          <w:rFonts w:ascii="Times New Roman" w:hAnsi="Times New Roman" w:cs="Times New Roman"/>
+          <w:sz w:val="24"/>
+          <w:szCs w:val="24"/>
+        </w:rPr>
+        <w:t>3]</w:t>
       </w:r>
       <w:r>
         <w:rPr>
@@ -10455,6 +10545,7 @@
         <w:t xml:space="preserve"> dan </w:t>
       </w:r>
       <w:proofErr w:type="spellStart"/>
+      <w:proofErr w:type="gramStart"/>
       <w:r>
         <w:rPr>
           <w:rFonts w:ascii="Times New Roman" w:hAnsi="Times New Roman" w:cs="Times New Roman"/>
@@ -10476,6 +10567,7 @@
         </w:rPr>
         <w:t>[</w:t>
       </w:r>
+      <w:proofErr w:type="gramEnd"/>
       <w:r>
         <w:rPr>
           <w:rFonts w:ascii="Times New Roman" w:hAnsi="Times New Roman" w:cs="Times New Roman"/>
@@ -11202,8 +11294,20 @@
           <w:szCs w:val="24"/>
           <w:lang w:val="en-US"/>
         </w:rPr>
-        <w:t xml:space="preserve"> planogram[</w:t>
-      </w:r>
+        <w:t xml:space="preserve"> </w:t>
+      </w:r>
+      <w:proofErr w:type="gramStart"/>
+      <w:r>
+        <w:rPr>
+          <w:rFonts w:ascii="Times New Roman" w:hAnsi="Times New Roman" w:cs="Times New Roman"/>
+          <w:bCs/>
+          <w:sz w:val="24"/>
+          <w:szCs w:val="24"/>
+          <w:lang w:val="en-US"/>
+        </w:rPr>
+        <w:t>planogram[</w:t>
+      </w:r>
+      <w:proofErr w:type="gramEnd"/>
       <w:r>
         <w:rPr>
           <w:rFonts w:ascii="Times New Roman" w:hAnsi="Times New Roman" w:cs="Times New Roman"/>
@@ -11465,7 +11569,133 @@
           <w:sz w:val="24"/>
           <w:szCs w:val="24"/>
         </w:rPr>
-        <w:t>meningkatkan</w:t>
+        <w:t>menyempurnakan</w:t>
+      </w:r>
+      <w:proofErr w:type="spellEnd"/>
+      <w:r>
+        <w:rPr>
+          <w:rFonts w:ascii="Times New Roman" w:hAnsi="Times New Roman" w:cs="Times New Roman"/>
+          <w:sz w:val="24"/>
+          <w:szCs w:val="24"/>
+        </w:rPr>
+        <w:t xml:space="preserve">, dan </w:t>
+      </w:r>
+      <w:proofErr w:type="spellStart"/>
+      <w:r>
+        <w:rPr>
+          <w:rFonts w:ascii="Times New Roman" w:hAnsi="Times New Roman" w:cs="Times New Roman"/>
+          <w:sz w:val="24"/>
+          <w:szCs w:val="24"/>
+        </w:rPr>
+        <w:t>mengasah</w:t>
+      </w:r>
+      <w:proofErr w:type="spellEnd"/>
+      <w:r>
+        <w:rPr>
+          <w:rFonts w:ascii="Times New Roman" w:hAnsi="Times New Roman" w:cs="Times New Roman"/>
+          <w:sz w:val="24"/>
+          <w:szCs w:val="24"/>
+        </w:rPr>
+        <w:t xml:space="preserve"> </w:t>
+      </w:r>
+      <w:proofErr w:type="spellStart"/>
+      <w:r>
+        <w:rPr>
+          <w:rFonts w:ascii="Times New Roman" w:hAnsi="Times New Roman" w:cs="Times New Roman"/>
+          <w:sz w:val="24"/>
+          <w:szCs w:val="24"/>
+        </w:rPr>
+        <w:t>keterampilan</w:t>
+      </w:r>
+      <w:proofErr w:type="spellEnd"/>
+      <w:r>
+        <w:rPr>
+          <w:rFonts w:ascii="Times New Roman" w:hAnsi="Times New Roman" w:cs="Times New Roman"/>
+          <w:sz w:val="24"/>
+          <w:szCs w:val="24"/>
+        </w:rPr>
+        <w:t xml:space="preserve"> yang </w:t>
+      </w:r>
+      <w:proofErr w:type="spellStart"/>
+      <w:r>
+        <w:rPr>
+          <w:rFonts w:ascii="Times New Roman" w:hAnsi="Times New Roman" w:cs="Times New Roman"/>
+          <w:sz w:val="24"/>
+          <w:szCs w:val="24"/>
+        </w:rPr>
+        <w:t>ada</w:t>
+      </w:r>
+      <w:proofErr w:type="spellEnd"/>
+      <w:r>
+        <w:rPr>
+          <w:rFonts w:ascii="Times New Roman" w:hAnsi="Times New Roman" w:cs="Times New Roman"/>
+          <w:sz w:val="24"/>
+          <w:szCs w:val="24"/>
+        </w:rPr>
+        <w:t xml:space="preserve">, dan juga </w:t>
+      </w:r>
+      <w:proofErr w:type="spellStart"/>
+      <w:r>
+        <w:rPr>
+          <w:rFonts w:ascii="Times New Roman" w:hAnsi="Times New Roman" w:cs="Times New Roman"/>
+          <w:sz w:val="24"/>
+          <w:szCs w:val="24"/>
+        </w:rPr>
+        <w:t>mengembangkan</w:t>
+      </w:r>
+      <w:proofErr w:type="spellEnd"/>
+      <w:r>
+        <w:rPr>
+          <w:rFonts w:ascii="Times New Roman" w:hAnsi="Times New Roman" w:cs="Times New Roman"/>
+          <w:sz w:val="24"/>
+          <w:szCs w:val="24"/>
+        </w:rPr>
+        <w:t xml:space="preserve"> </w:t>
+      </w:r>
+      <w:proofErr w:type="spellStart"/>
+      <w:r>
+        <w:rPr>
+          <w:rFonts w:ascii="Times New Roman" w:hAnsi="Times New Roman" w:cs="Times New Roman"/>
+          <w:sz w:val="24"/>
+          <w:szCs w:val="24"/>
+        </w:rPr>
+        <w:t>keterampilan</w:t>
+      </w:r>
+      <w:proofErr w:type="spellEnd"/>
+      <w:r>
+        <w:rPr>
+          <w:rFonts w:ascii="Times New Roman" w:hAnsi="Times New Roman" w:cs="Times New Roman"/>
+          <w:sz w:val="24"/>
+          <w:szCs w:val="24"/>
+        </w:rPr>
+        <w:t xml:space="preserve"> yang </w:t>
+      </w:r>
+      <w:proofErr w:type="spellStart"/>
+      <w:r>
+        <w:rPr>
+          <w:rFonts w:ascii="Times New Roman" w:hAnsi="Times New Roman" w:cs="Times New Roman"/>
+          <w:sz w:val="24"/>
+          <w:szCs w:val="24"/>
+        </w:rPr>
+        <w:t>lebih</w:t>
+      </w:r>
+      <w:proofErr w:type="spellEnd"/>
+      <w:r>
+        <w:rPr>
+          <w:rFonts w:ascii="Times New Roman" w:hAnsi="Times New Roman" w:cs="Times New Roman"/>
+          <w:sz w:val="24"/>
+          <w:szCs w:val="24"/>
+        </w:rPr>
+        <w:t xml:space="preserve"> </w:t>
+      </w:r>
+      <w:proofErr w:type="spellStart"/>
+      <w:r>
+        <w:rPr>
+          <w:rFonts w:ascii="Times New Roman" w:hAnsi="Times New Roman" w:cs="Times New Roman"/>
+          <w:sz w:val="24"/>
+          <w:szCs w:val="24"/>
+        </w:rPr>
+        <w:t>baru</w:t>
       </w:r>
       <w:proofErr w:type="spellEnd"/>
       <w:r>
@@ -11483,150 +11713,6 @@
           <w:sz w:val="24"/>
           <w:szCs w:val="24"/>
         </w:rPr>
-        <w:t>menyempurnakan</w:t>
-      </w:r>
-      <w:proofErr w:type="spellEnd"/>
-      <w:r>
-        <w:rPr>
-          <w:rFonts w:ascii="Times New Roman" w:hAnsi="Times New Roman" w:cs="Times New Roman"/>
-          <w:sz w:val="24"/>
-          <w:szCs w:val="24"/>
-        </w:rPr>
-        <w:t xml:space="preserve">, dan </w:t>
-      </w:r>
-      <w:proofErr w:type="spellStart"/>
-      <w:r>
-        <w:rPr>
-          <w:rFonts w:ascii="Times New Roman" w:hAnsi="Times New Roman" w:cs="Times New Roman"/>
-          <w:sz w:val="24"/>
-          <w:szCs w:val="24"/>
-        </w:rPr>
-        <w:t>mengasah</w:t>
-      </w:r>
-      <w:proofErr w:type="spellEnd"/>
-      <w:r>
-        <w:rPr>
-          <w:rFonts w:ascii="Times New Roman" w:hAnsi="Times New Roman" w:cs="Times New Roman"/>
-          <w:sz w:val="24"/>
-          <w:szCs w:val="24"/>
-        </w:rPr>
-        <w:t xml:space="preserve"> </w:t>
-      </w:r>
-      <w:proofErr w:type="spellStart"/>
-      <w:r>
-        <w:rPr>
-          <w:rFonts w:ascii="Times New Roman" w:hAnsi="Times New Roman" w:cs="Times New Roman"/>
-          <w:sz w:val="24"/>
-          <w:szCs w:val="24"/>
-        </w:rPr>
-        <w:t>keterampilan</w:t>
-      </w:r>
-      <w:proofErr w:type="spellEnd"/>
-      <w:r>
-        <w:rPr>
-          <w:rFonts w:ascii="Times New Roman" w:hAnsi="Times New Roman" w:cs="Times New Roman"/>
-          <w:sz w:val="24"/>
-          <w:szCs w:val="24"/>
-        </w:rPr>
-        <w:t xml:space="preserve"> yang </w:t>
-      </w:r>
-      <w:proofErr w:type="spellStart"/>
-      <w:r>
-        <w:rPr>
-          <w:rFonts w:ascii="Times New Roman" w:hAnsi="Times New Roman" w:cs="Times New Roman"/>
-          <w:sz w:val="24"/>
-          <w:szCs w:val="24"/>
-        </w:rPr>
-        <w:t>ada</w:t>
-      </w:r>
-      <w:proofErr w:type="spellEnd"/>
-      <w:r>
-        <w:rPr>
-          <w:rFonts w:ascii="Times New Roman" w:hAnsi="Times New Roman" w:cs="Times New Roman"/>
-          <w:sz w:val="24"/>
-          <w:szCs w:val="24"/>
-        </w:rPr>
-        <w:t xml:space="preserve">, dan juga </w:t>
-      </w:r>
-      <w:proofErr w:type="spellStart"/>
-      <w:r>
-        <w:rPr>
-          <w:rFonts w:ascii="Times New Roman" w:hAnsi="Times New Roman" w:cs="Times New Roman"/>
-          <w:sz w:val="24"/>
-          <w:szCs w:val="24"/>
-        </w:rPr>
-        <w:t>mengembangkan</w:t>
-      </w:r>
-      <w:proofErr w:type="spellEnd"/>
-      <w:r>
-        <w:rPr>
-          <w:rFonts w:ascii="Times New Roman" w:hAnsi="Times New Roman" w:cs="Times New Roman"/>
-          <w:sz w:val="24"/>
-          <w:szCs w:val="24"/>
-        </w:rPr>
-        <w:t xml:space="preserve"> </w:t>
-      </w:r>
-      <w:proofErr w:type="spellStart"/>
-      <w:r>
-        <w:rPr>
-          <w:rFonts w:ascii="Times New Roman" w:hAnsi="Times New Roman" w:cs="Times New Roman"/>
-          <w:sz w:val="24"/>
-          <w:szCs w:val="24"/>
-        </w:rPr>
-        <w:t>keterampilan</w:t>
-      </w:r>
-      <w:proofErr w:type="spellEnd"/>
-      <w:r>
-        <w:rPr>
-          <w:rFonts w:ascii="Times New Roman" w:hAnsi="Times New Roman" w:cs="Times New Roman"/>
-          <w:sz w:val="24"/>
-          <w:szCs w:val="24"/>
-        </w:rPr>
-        <w:t xml:space="preserve"> yang </w:t>
-      </w:r>
-      <w:proofErr w:type="spellStart"/>
-      <w:r>
-        <w:rPr>
-          <w:rFonts w:ascii="Times New Roman" w:hAnsi="Times New Roman" w:cs="Times New Roman"/>
-          <w:sz w:val="24"/>
-          <w:szCs w:val="24"/>
-        </w:rPr>
-        <w:t>lebih</w:t>
-      </w:r>
-      <w:proofErr w:type="spellEnd"/>
-      <w:r>
-        <w:rPr>
-          <w:rFonts w:ascii="Times New Roman" w:hAnsi="Times New Roman" w:cs="Times New Roman"/>
-          <w:sz w:val="24"/>
-          <w:szCs w:val="24"/>
-        </w:rPr>
-        <w:t xml:space="preserve"> </w:t>
-      </w:r>
-      <w:proofErr w:type="spellStart"/>
-      <w:r>
-        <w:rPr>
-          <w:rFonts w:ascii="Times New Roman" w:hAnsi="Times New Roman" w:cs="Times New Roman"/>
-          <w:sz w:val="24"/>
-          <w:szCs w:val="24"/>
-        </w:rPr>
-        <w:t>baru</w:t>
-      </w:r>
-      <w:proofErr w:type="spellEnd"/>
-      <w:r>
-        <w:rPr>
-          <w:rFonts w:ascii="Times New Roman" w:hAnsi="Times New Roman" w:cs="Times New Roman"/>
-          <w:sz w:val="24"/>
-          <w:szCs w:val="24"/>
-        </w:rPr>
-        <w:t xml:space="preserve">, </w:t>
-      </w:r>
-      <w:proofErr w:type="spellStart"/>
-      <w:r>
-        <w:rPr>
-          <w:rFonts w:ascii="Times New Roman" w:hAnsi="Times New Roman" w:cs="Times New Roman"/>
-          <w:sz w:val="24"/>
-          <w:szCs w:val="24"/>
-        </w:rPr>
         <w:t>untuk</w:t>
       </w:r>
       <w:proofErr w:type="spellEnd"/>
@@ -11693,6 +11779,7 @@
         <w:t xml:space="preserve"> </w:t>
       </w:r>
       <w:proofErr w:type="spellStart"/>
+      <w:proofErr w:type="gramStart"/>
       <w:r>
         <w:rPr>
           <w:rFonts w:ascii="Times New Roman" w:hAnsi="Times New Roman" w:cs="Times New Roman"/>
@@ -11708,7 +11795,16 @@
           <w:sz w:val="24"/>
           <w:szCs w:val="24"/>
         </w:rPr>
-        <w:t>[6]</w:t>
+        <w:t>[</w:t>
+      </w:r>
+      <w:proofErr w:type="gramEnd"/>
+      <w:r>
+        <w:rPr>
+          <w:rFonts w:ascii="Times New Roman" w:hAnsi="Times New Roman" w:cs="Times New Roman"/>
+          <w:sz w:val="24"/>
+          <w:szCs w:val="24"/>
+        </w:rPr>
+        <w:t>6]</w:t>
       </w:r>
       <w:r>
         <w:rPr>
@@ -12179,6 +12275,14 @@
         </w:rPr>
         <w:t>sintaks</w:t>
       </w:r>
+      <w:r>
+        <w:rPr>
+          <w:rFonts w:ascii="Times New Roman" w:hAnsi="Times New Roman" w:cs="Times New Roman"/>
+          <w:sz w:val="24"/>
+          <w:szCs w:val="24"/>
+        </w:rPr>
+        <w:t>nya</w:t>
+      </w:r>
       <w:proofErr w:type="spellEnd"/>
       <w:r>
         <w:rPr>
@@ -12456,15 +12560,7 @@
           <w:sz w:val="24"/>
           <w:szCs w:val="24"/>
         </w:rPr>
-        <w:t>.</w:t>
-      </w:r>
-      <w:r>
-        <w:rPr>
-          <w:rFonts w:ascii="Times New Roman" w:hAnsi="Times New Roman" w:cs="Times New Roman"/>
-          <w:sz w:val="24"/>
-          <w:szCs w:val="24"/>
-        </w:rPr>
-        <w:t xml:space="preserve"> </w:t>
+        <w:t xml:space="preserve">. </w:t>
       </w:r>
       <w:r>
         <w:rPr>
@@ -13198,6 +13294,7 @@
         </w:rPr>
         <w:t xml:space="preserve"> </w:t>
       </w:r>
+      <w:proofErr w:type="gramStart"/>
       <w:r>
         <w:rPr>
           <w:rFonts w:ascii="Times New Roman" w:hAnsi="Times New Roman" w:cs="Times New Roman"/>
@@ -13216,7 +13313,17 @@
           <w:sz w:val="24"/>
           <w:szCs w:val="24"/>
         </w:rPr>
-        <w:t>[8].</w:t>
+        <w:t>[</w:t>
+      </w:r>
+      <w:proofErr w:type="gramEnd"/>
+      <w:r>
+        <w:rPr>
+          <w:rFonts w:ascii="Times New Roman" w:hAnsi="Times New Roman" w:cs="Times New Roman"/>
+          <w:bCs/>
+          <w:sz w:val="24"/>
+          <w:szCs w:val="24"/>
+        </w:rPr>
+        <w:t>8].</w:t>
       </w:r>
     </w:p>
     <w:p>
@@ -13768,6 +13875,7 @@
         <w:t xml:space="preserve"> </w:t>
       </w:r>
       <w:proofErr w:type="spellStart"/>
+      <w:proofErr w:type="gramStart"/>
       <w:r>
         <w:rPr>
           <w:rFonts w:ascii="Times New Roman" w:hAnsi="Times New Roman" w:cs="Times New Roman"/>
@@ -13785,7 +13893,17 @@
           <w:sz w:val="24"/>
           <w:szCs w:val="24"/>
         </w:rPr>
-        <w:t>[9].</w:t>
+        <w:t>[</w:t>
+      </w:r>
+      <w:proofErr w:type="gramEnd"/>
+      <w:r>
+        <w:rPr>
+          <w:rFonts w:ascii="Times New Roman" w:hAnsi="Times New Roman" w:cs="Times New Roman"/>
+          <w:bCs/>
+          <w:sz w:val="24"/>
+          <w:szCs w:val="24"/>
+        </w:rPr>
+        <w:t>9].</w:t>
       </w:r>
     </w:p>
     <w:p>
@@ -14428,6 +14546,7 @@
         <w:t xml:space="preserve"> </w:t>
       </w:r>
       <w:proofErr w:type="spellStart"/>
+      <w:proofErr w:type="gramStart"/>
       <w:r>
         <w:rPr>
           <w:rFonts w:ascii="Times New Roman" w:hAnsi="Times New Roman" w:cs="Times New Roman"/>
@@ -14445,7 +14564,17 @@
           <w:sz w:val="24"/>
           <w:szCs w:val="24"/>
         </w:rPr>
-        <w:t>[10].</w:t>
+        <w:t>[</w:t>
+      </w:r>
+      <w:proofErr w:type="gramEnd"/>
+      <w:r>
+        <w:rPr>
+          <w:rFonts w:ascii="Times New Roman" w:hAnsi="Times New Roman" w:cs="Times New Roman"/>
+          <w:bCs/>
+          <w:sz w:val="24"/>
+          <w:szCs w:val="24"/>
+        </w:rPr>
+        <w:t>10].</w:t>
       </w:r>
     </w:p>
     <w:p>
@@ -15163,7 +15292,33 @@
           <w:sz w:val="24"/>
           <w:szCs w:val="24"/>
         </w:rPr>
-        <w:t xml:space="preserve"> oleh </w:t>
+        <w:t xml:space="preserve"> oleh</w:t>
+      </w:r>
+      <w:r>
+        <w:rPr>
+          <w:rFonts w:ascii="Times New Roman" w:hAnsi="Times New Roman" w:cs="Times New Roman"/>
+          <w:sz w:val="24"/>
+          <w:szCs w:val="24"/>
+        </w:rPr>
+        <w:t xml:space="preserve"> </w:t>
+      </w:r>
+      <w:proofErr w:type="spellStart"/>
+      <w:r>
+        <w:rPr>
+          <w:rFonts w:ascii="Times New Roman" w:hAnsi="Times New Roman" w:cs="Times New Roman"/>
+          <w:sz w:val="24"/>
+          <w:szCs w:val="24"/>
+        </w:rPr>
+        <w:t>atasan</w:t>
+      </w:r>
+      <w:proofErr w:type="spellEnd"/>
+      <w:r>
+        <w:rPr>
+          <w:rFonts w:ascii="Times New Roman" w:hAnsi="Times New Roman" w:cs="Times New Roman"/>
+          <w:sz w:val="24"/>
+          <w:szCs w:val="24"/>
+        </w:rPr>
+        <w:t xml:space="preserve"> </w:t>
       </w:r>
       <w:r>
         <w:rPr>
@@ -15190,43 +15345,61 @@
           <w:sz w:val="24"/>
           <w:szCs w:val="24"/>
         </w:rPr>
-        <w:t>memiliki</w:t>
-      </w:r>
-      <w:proofErr w:type="spellEnd"/>
-      <w:r>
-        <w:rPr>
-          <w:rFonts w:ascii="Times New Roman" w:hAnsi="Times New Roman" w:cs="Times New Roman"/>
-          <w:sz w:val="24"/>
-          <w:szCs w:val="24"/>
-        </w:rPr>
-        <w:t xml:space="preserve"> </w:t>
-      </w:r>
-      <w:proofErr w:type="spellStart"/>
-      <w:r>
-        <w:rPr>
-          <w:rFonts w:ascii="Times New Roman" w:hAnsi="Times New Roman" w:cs="Times New Roman"/>
-          <w:sz w:val="24"/>
-          <w:szCs w:val="24"/>
-        </w:rPr>
-        <w:t>akses</w:t>
-      </w:r>
-      <w:proofErr w:type="spellEnd"/>
-      <w:r>
-        <w:rPr>
-          <w:rFonts w:ascii="Times New Roman" w:hAnsi="Times New Roman" w:cs="Times New Roman"/>
-          <w:sz w:val="24"/>
-          <w:szCs w:val="24"/>
-        </w:rPr>
-        <w:t xml:space="preserve"> </w:t>
-      </w:r>
-      <w:proofErr w:type="spellStart"/>
-      <w:r>
-        <w:rPr>
-          <w:rFonts w:ascii="Times New Roman" w:hAnsi="Times New Roman" w:cs="Times New Roman"/>
-          <w:sz w:val="24"/>
-          <w:szCs w:val="24"/>
-        </w:rPr>
-        <w:t>kepada</w:t>
+        <w:t>memegang</w:t>
+      </w:r>
+      <w:proofErr w:type="spellEnd"/>
+      <w:r>
+        <w:rPr>
+          <w:rFonts w:ascii="Times New Roman" w:hAnsi="Times New Roman" w:cs="Times New Roman"/>
+          <w:sz w:val="24"/>
+          <w:szCs w:val="24"/>
+        </w:rPr>
+        <w:t xml:space="preserve"> </w:t>
+      </w:r>
+      <w:proofErr w:type="spellStart"/>
+      <w:r>
+        <w:rPr>
+          <w:rFonts w:ascii="Times New Roman" w:hAnsi="Times New Roman" w:cs="Times New Roman"/>
+          <w:sz w:val="24"/>
+          <w:szCs w:val="24"/>
+        </w:rPr>
+        <w:t>tanggung</w:t>
+      </w:r>
+      <w:proofErr w:type="spellEnd"/>
+      <w:r>
+        <w:rPr>
+          <w:rFonts w:ascii="Times New Roman" w:hAnsi="Times New Roman" w:cs="Times New Roman"/>
+          <w:sz w:val="24"/>
+          <w:szCs w:val="24"/>
+        </w:rPr>
+        <w:t xml:space="preserve"> </w:t>
+      </w:r>
+      <w:proofErr w:type="spellStart"/>
+      <w:r>
+        <w:rPr>
+          <w:rFonts w:ascii="Times New Roman" w:hAnsi="Times New Roman" w:cs="Times New Roman"/>
+          <w:sz w:val="24"/>
+          <w:szCs w:val="24"/>
+        </w:rPr>
+        <w:t>jawab</w:t>
+      </w:r>
+      <w:proofErr w:type="spellEnd"/>
+      <w:r>
+        <w:rPr>
+          <w:rFonts w:ascii="Times New Roman" w:hAnsi="Times New Roman" w:cs="Times New Roman"/>
+          <w:sz w:val="24"/>
+          <w:szCs w:val="24"/>
+        </w:rPr>
+        <w:t xml:space="preserve"> </w:t>
+      </w:r>
+      <w:proofErr w:type="spellStart"/>
+      <w:r>
+        <w:rPr>
+          <w:rFonts w:ascii="Times New Roman" w:hAnsi="Times New Roman" w:cs="Times New Roman"/>
+          <w:sz w:val="24"/>
+          <w:szCs w:val="24"/>
+        </w:rPr>
+        <w:t>atas</w:t>
       </w:r>
       <w:proofErr w:type="spellEnd"/>
       <w:r>
@@ -22770,7 +22943,16 @@
           <w:sz w:val="24"/>
           <w:szCs w:val="24"/>
         </w:rPr>
-        <w:t xml:space="preserve"> 1* ,</w:t>
+        <w:t xml:space="preserve"> 1</w:t>
+      </w:r>
+      <w:proofErr w:type="gramStart"/>
+      <w:r>
+        <w:rPr>
+          <w:rFonts w:ascii="Times New Roman" w:hAnsi="Times New Roman" w:cs="Times New Roman"/>
+          <w:sz w:val="24"/>
+          <w:szCs w:val="24"/>
+        </w:rPr>
+        <w:t>* ,</w:t>
       </w:r>
       <w:proofErr w:type="spellStart"/>
       <w:r>
@@ -22782,6 +22964,7 @@
         <w:t>Yeka</w:t>
       </w:r>
       <w:proofErr w:type="spellEnd"/>
+      <w:proofErr w:type="gramEnd"/>
       <w:r>
         <w:rPr>
           <w:rFonts w:ascii="Times New Roman" w:hAnsi="Times New Roman" w:cs="Times New Roman"/>
@@ -23066,7 +23249,25 @@
           <w:sz w:val="24"/>
           <w:szCs w:val="24"/>
         </w:rPr>
-        <w:t>: 10.33633/tc.v19i3.3468.</w:t>
+        <w:t>: 10.33633/</w:t>
+      </w:r>
+      <w:proofErr w:type="gramStart"/>
+      <w:r>
+        <w:rPr>
+          <w:rFonts w:ascii="Times New Roman" w:hAnsi="Times New Roman" w:cs="Times New Roman"/>
+          <w:sz w:val="24"/>
+          <w:szCs w:val="24"/>
+        </w:rPr>
+        <w:t>tc.v</w:t>
+      </w:r>
+      <w:proofErr w:type="gramEnd"/>
+      <w:r>
+        <w:rPr>
+          <w:rFonts w:ascii="Times New Roman" w:hAnsi="Times New Roman" w:cs="Times New Roman"/>
+          <w:sz w:val="24"/>
+          <w:szCs w:val="24"/>
+        </w:rPr>
+        <w:t>19i3.3468.</w:t>
       </w:r>
     </w:p>
     <w:p>
@@ -23110,7 +23311,16 @@
           <w:sz w:val="24"/>
           <w:szCs w:val="24"/>
         </w:rPr>
-        <w:t xml:space="preserve">” https://www.valamis.com/hub/employee-development </w:t>
+        <w:t xml:space="preserve">” </w:t>
+      </w:r>
+      <w:proofErr w:type="gramStart"/>
+      <w:r>
+        <w:rPr>
+          <w:rFonts w:ascii="Times New Roman" w:hAnsi="Times New Roman" w:cs="Times New Roman"/>
+          <w:sz w:val="24"/>
+          <w:szCs w:val="24"/>
+        </w:rPr>
+        <w:t xml:space="preserve">https://www.valamis.com/hub/employee-development </w:t>
       </w:r>
       <w:r>
         <w:rPr>
@@ -23129,6 +23339,7 @@
         <w:t>(</w:t>
       </w:r>
       <w:proofErr w:type="spellStart"/>
+      <w:proofErr w:type="gramEnd"/>
       <w:r>
         <w:rPr>
           <w:rFonts w:ascii="Times New Roman" w:hAnsi="Times New Roman" w:cs="Times New Roman"/>
@@ -23466,7 +23677,16 @@
           <w:sz w:val="24"/>
           <w:szCs w:val="24"/>
         </w:rPr>
-        <w:t>, Frank. .</w:t>
+        <w:t xml:space="preserve">, Frank. </w:t>
+      </w:r>
+      <w:proofErr w:type="gramStart"/>
+      <w:r>
+        <w:rPr>
+          <w:rFonts w:ascii="Times New Roman" w:hAnsi="Times New Roman" w:cs="Times New Roman"/>
+          <w:sz w:val="24"/>
+          <w:szCs w:val="24"/>
+        </w:rPr>
+        <w:t>.</w:t>
       </w:r>
       <w:r>
         <w:rPr>
@@ -23476,7 +23696,18 @@
           <w:sz w:val="24"/>
           <w:szCs w:val="24"/>
         </w:rPr>
-        <w:t xml:space="preserve">Practical </w:t>
+        <w:t>Practical</w:t>
+      </w:r>
+      <w:proofErr w:type="gramEnd"/>
+      <w:r>
+        <w:rPr>
+          <w:rFonts w:ascii="Times New Roman" w:hAnsi="Times New Roman" w:cs="Times New Roman"/>
+          <w:i/>
+          <w:iCs/>
+          <w:sz w:val="24"/>
+          <w:szCs w:val="24"/>
+        </w:rPr>
+        <w:t xml:space="preserve"> </w:t>
       </w:r>
       <w:proofErr w:type="spellStart"/>
       <w:r>

</xml_diff>

<commit_message>
Laporan KP: Revisi 2
</commit_message>
<xml_diff>
--- a/Laporan_TA_1_672017218.docx
+++ b/Laporan_TA_1_672017218.docx
@@ -2792,7 +2792,6 @@
           <w:lang w:val="id-ID"/>
         </w:rPr>
       </w:pPr>
-      <w:commentRangeStart w:id="0"/>
       <w:r>
         <w:rPr>
           <w:rFonts w:ascii="Times New Roman" w:hAnsi="Times New Roman" w:cs="Times New Roman"/>
@@ -2804,14 +2803,6 @@
         </w:rPr>
         <w:lastRenderedPageBreak/>
         <w:t>Latar Belakang</w:t>
-      </w:r>
-      <w:commentRangeEnd w:id="0"/>
-      <w:r>
-        <w:rPr>
-          <w:rStyle w:val="CommentReference"/>
-          <w:lang w:val="id-ID"/>
-        </w:rPr>
-        <w:commentReference w:id="0"/>
       </w:r>
     </w:p>
     <w:p>
@@ -13313,7 +13304,7 @@
                     </pic:cNvPicPr>
                   </pic:nvPicPr>
                   <pic:blipFill>
-                    <a:blip r:embed="rId14" cstate="print">
+                    <a:blip r:embed="rId11" cstate="print">
                       <a:extLst>
                         <a:ext uri="{28A0092B-C50C-407E-A947-70E740481C1C}">
                           <a14:useLocalDpi xmlns:a14="http://schemas.microsoft.com/office/drawing/2010/main" val="0"/>
@@ -22923,7 +22914,6 @@
           <w:lang w:val="id-ID"/>
         </w:rPr>
       </w:pPr>
-      <w:commentRangeStart w:id="1"/>
       <w:r>
         <w:rPr>
           <w:rFonts w:ascii="Times New Roman" w:hAnsi="Times New Roman" w:cs="Times New Roman"/>
@@ -22934,14 +22924,6 @@
           <w:lang w:val="id-ID"/>
         </w:rPr>
         <w:t>Daftar Pustaka</w:t>
-      </w:r>
-      <w:commentRangeEnd w:id="1"/>
-      <w:r>
-        <w:rPr>
-          <w:rStyle w:val="CommentReference"/>
-          <w:lang w:val="id-ID"/>
-        </w:rPr>
-        <w:commentReference w:id="1"/>
       </w:r>
     </w:p>
     <w:p>
@@ -24019,134 +24001,6 @@
     </w:sectPr>
   </w:body>
 </w:document>
-</file>
-
-<file path=word/comments.xml><?xml version="1.0" encoding="utf-8"?>
-<w:comments xmlns:wpc="http://schemas.microsoft.com/office/word/2010/wordprocessingCanvas" xmlns:cx="http://schemas.microsoft.com/office/drawing/2014/chartex" xmlns:cx1="http://schemas.microsoft.com/office/drawing/2015/9/8/chartex" xmlns:cx2="http://schemas.microsoft.com/office/drawing/2015/10/21/chartex" xmlns:cx3="http://schemas.microsoft.com/office/drawing/2016/5/9/chartex" xmlns:cx4="http://schemas.microsoft.com/office/drawing/2016/5/10/chartex" xmlns:cx5="http://schemas.microsoft.com/office/drawing/2016/5/11/chartex" xmlns:cx6="http://schemas.microsoft.com/office/drawing/2016/5/12/chartex" xmlns:cx7="http://schemas.microsoft.com/office/drawing/2016/5/13/chartex" xmlns:cx8="http://schemas.microsoft.com/office/drawing/2016/5/14/chartex" xmlns:mc="http://schemas.openxmlformats.org/markup-compatibility/2006" xmlns:aink="http://schemas.microsoft.com/office/drawing/2016/ink" xmlns:am3d="http://schemas.microsoft.com/office/drawing/2017/model3d" xmlns:o="urn:schemas-microsoft-com:office:office" xmlns:r="http://schemas.openxmlformats.org/officeDocument/2006/relationships" xmlns:m="http://schemas.openxmlformats.org/officeDocument/2006/math" xmlns:v="urn:schemas-microsoft-com:vml" xmlns:wp14="http://schemas.microsoft.com/office/word/2010/wordprocessingDrawing" xmlns:wp="http://schemas.openxmlformats.org/drawingml/2006/wordprocessingDrawing" xmlns:w10="urn:schemas-microsoft-com:office:word" xmlns:w="http://schemas.openxmlformats.org/wordprocessingml/2006/main" xmlns:w14="http://schemas.microsoft.com/office/word/2010/wordml" xmlns:w15="http://schemas.microsoft.com/office/word/2012/wordml" xmlns:w16cex="http://schemas.microsoft.com/office/word/2018/wordml/cex" xmlns:w16cid="http://schemas.microsoft.com/office/word/2016/wordml/cid" xmlns:w16="http://schemas.microsoft.com/office/word/2018/wordml" xmlns:w16se="http://schemas.microsoft.com/office/word/2015/wordml/symex" xmlns:wpg="http://schemas.microsoft.com/office/word/2010/wordprocessingGroup" xmlns:wpi="http://schemas.microsoft.com/office/word/2010/wordprocessingInk" xmlns:wne="http://schemas.microsoft.com/office/word/2006/wordml" xmlns:wps="http://schemas.microsoft.com/office/word/2010/wordprocessingShape" mc:Ignorable="w14 w15 w16se w16cid w16 w16cex wp14">
-  <w:comment w:id="0" w:author="Pratyaksa Ocsa Nugraha Saian" w:date="2020-12-04T14:05:00Z" w:initials="PONS">
-    <w:p>
-      <w:pPr>
-        <w:pStyle w:val="CommentText"/>
-      </w:pPr>
-      <w:r>
-        <w:rPr>
-          <w:rStyle w:val="CommentReference"/>
-        </w:rPr>
-        <w:annotationRef/>
-      </w:r>
-      <w:r>
-        <w:t xml:space="preserve">Karena </w:t>
-      </w:r>
-      <w:proofErr w:type="spellStart"/>
-      <w:r>
-        <w:t>akan</w:t>
-      </w:r>
-      <w:proofErr w:type="spellEnd"/>
-      <w:r>
-        <w:t xml:space="preserve"> </w:t>
-      </w:r>
-      <w:proofErr w:type="spellStart"/>
-      <w:r>
-        <w:t>diterapkan</w:t>
-      </w:r>
-      <w:proofErr w:type="spellEnd"/>
-      <w:r>
-        <w:t xml:space="preserve"> di </w:t>
-      </w:r>
-      <w:proofErr w:type="spellStart"/>
-      <w:r>
-        <w:t>Alfamart</w:t>
-      </w:r>
-      <w:proofErr w:type="spellEnd"/>
-      <w:r>
-        <w:t xml:space="preserve">, </w:t>
-      </w:r>
-      <w:proofErr w:type="spellStart"/>
-      <w:r>
-        <w:t>ceritakan</w:t>
-      </w:r>
-      <w:proofErr w:type="spellEnd"/>
-      <w:r>
-        <w:t xml:space="preserve"> juga </w:t>
-      </w:r>
-      <w:proofErr w:type="spellStart"/>
-      <w:r>
-        <w:t>kondisi</w:t>
-      </w:r>
-      <w:proofErr w:type="spellEnd"/>
-      <w:r>
-        <w:t xml:space="preserve"> </w:t>
-      </w:r>
-      <w:proofErr w:type="spellStart"/>
-      <w:r>
-        <w:t>saat</w:t>
-      </w:r>
-      <w:proofErr w:type="spellEnd"/>
-      <w:r>
-        <w:t xml:space="preserve"> </w:t>
-      </w:r>
-      <w:proofErr w:type="spellStart"/>
-      <w:r>
-        <w:t>ini</w:t>
-      </w:r>
-      <w:proofErr w:type="spellEnd"/>
-      <w:r>
-        <w:t xml:space="preserve"> </w:t>
-      </w:r>
-      <w:proofErr w:type="spellStart"/>
-      <w:r>
-        <w:t>bagaimana</w:t>
-      </w:r>
-      <w:proofErr w:type="spellEnd"/>
-      <w:r>
-        <w:t>.</w:t>
-      </w:r>
-    </w:p>
-  </w:comment>
-  <w:comment w:id="1" w:author="Pratyaksa Ocsa Nugraha Saian" w:date="2020-12-04T14:07:00Z" w:initials="PONS">
-    <w:p>
-      <w:pPr>
-        <w:pStyle w:val="CommentText"/>
-      </w:pPr>
-      <w:r>
-        <w:rPr>
-          <w:rStyle w:val="CommentReference"/>
-        </w:rPr>
-        <w:annotationRef/>
-      </w:r>
-      <w:proofErr w:type="spellStart"/>
-      <w:r>
-        <w:t>Isinya</w:t>
-      </w:r>
-      <w:proofErr w:type="spellEnd"/>
-      <w:r>
-        <w:t xml:space="preserve"> </w:t>
-      </w:r>
-      <w:proofErr w:type="spellStart"/>
-      <w:r>
-        <w:t>dibuat</w:t>
-      </w:r>
-      <w:proofErr w:type="spellEnd"/>
-      <w:r>
-        <w:t xml:space="preserve"> justify</w:t>
-      </w:r>
-    </w:p>
-  </w:comment>
-</w:comments>
-</file>
-
-<file path=word/commentsExtended.xml><?xml version="1.0" encoding="utf-8"?>
-<w15:commentsEx xmlns:wpc="http://schemas.microsoft.com/office/word/2010/wordprocessingCanvas" xmlns:cx="http://schemas.microsoft.com/office/drawing/2014/chartex" xmlns:cx1="http://schemas.microsoft.com/office/drawing/2015/9/8/chartex" xmlns:cx2="http://schemas.microsoft.com/office/drawing/2015/10/21/chartex" xmlns:cx3="http://schemas.microsoft.com/office/drawing/2016/5/9/chartex" xmlns:cx4="http://schemas.microsoft.com/office/drawing/2016/5/10/chartex" xmlns:cx5="http://schemas.microsoft.com/office/drawing/2016/5/11/chartex" xmlns:cx6="http://schemas.microsoft.com/office/drawing/2016/5/12/chartex" xmlns:cx7="http://schemas.microsoft.com/office/drawing/2016/5/13/chartex" xmlns:cx8="http://schemas.microsoft.com/office/drawing/2016/5/14/chartex" xmlns:mc="http://schemas.openxmlformats.org/markup-compatibility/2006" xmlns:aink="http://schemas.microsoft.com/office/drawing/2016/ink" xmlns:am3d="http://schemas.microsoft.com/office/drawing/2017/model3d" xmlns:o="urn:schemas-microsoft-com:office:office" xmlns:r="http://schemas.openxmlformats.org/officeDocument/2006/relationships" xmlns:m="http://schemas.openxmlformats.org/officeDocument/2006/math" xmlns:v="urn:schemas-microsoft-com:vml" xmlns:wp14="http://schemas.microsoft.com/office/word/2010/wordprocessingDrawing" xmlns:wp="http://schemas.openxmlformats.org/drawingml/2006/wordprocessingDrawing" xmlns:w10="urn:schemas-microsoft-com:office:word" xmlns:w="http://schemas.openxmlformats.org/wordprocessingml/2006/main" xmlns:w14="http://schemas.microsoft.com/office/word/2010/wordml" xmlns:w15="http://schemas.microsoft.com/office/word/2012/wordml" xmlns:w16cex="http://schemas.microsoft.com/office/word/2018/wordml/cex" xmlns:w16cid="http://schemas.microsoft.com/office/word/2016/wordml/cid" xmlns:w16="http://schemas.microsoft.com/office/word/2018/wordml" xmlns:w16se="http://schemas.microsoft.com/office/word/2015/wordml/symex" xmlns:wpg="http://schemas.microsoft.com/office/word/2010/wordprocessingGroup" xmlns:wpi="http://schemas.microsoft.com/office/word/2010/wordprocessingInk" xmlns:wne="http://schemas.microsoft.com/office/word/2006/wordml" xmlns:wps="http://schemas.microsoft.com/office/word/2010/wordprocessingShape" mc:Ignorable="w14 w15 w16se w16cid w16 w16cex wp14">
-  <w15:commentEx w15:paraId="6B78420A" w15:done="0"/>
-  <w15:commentEx w15:paraId="27240615" w15:done="0"/>
-</w15:commentsEx>
-</file>
-
-<file path=word/commentsIds.xml><?xml version="1.0" encoding="utf-8"?>
-<w16cid:commentsIds xmlns:wpc="http://schemas.microsoft.com/office/word/2010/wordprocessingCanvas" xmlns:cx="http://schemas.microsoft.com/office/drawing/2014/chartex" xmlns:cx1="http://schemas.microsoft.com/office/drawing/2015/9/8/chartex" xmlns:cx2="http://schemas.microsoft.com/office/drawing/2015/10/21/chartex" xmlns:cx3="http://schemas.microsoft.com/office/drawing/2016/5/9/chartex" xmlns:cx4="http://schemas.microsoft.com/office/drawing/2016/5/10/chartex" xmlns:cx5="http://schemas.microsoft.com/office/drawing/2016/5/11/chartex" xmlns:cx6="http://schemas.microsoft.com/office/drawing/2016/5/12/chartex" xmlns:cx7="http://schemas.microsoft.com/office/drawing/2016/5/13/chartex" xmlns:cx8="http://schemas.microsoft.com/office/drawing/2016/5/14/chartex" xmlns:mc="http://schemas.openxmlformats.org/markup-compatibility/2006" xmlns:aink="http://schemas.microsoft.com/office/drawing/2016/ink" xmlns:am3d="http://schemas.microsoft.com/office/drawing/2017/model3d" xmlns:o="urn:schemas-microsoft-com:office:office" xmlns:r="http://schemas.openxmlformats.org/officeDocument/2006/relationships" xmlns:m="http://schemas.openxmlformats.org/officeDocument/2006/math" xmlns:v="urn:schemas-microsoft-com:vml" xmlns:wp14="http://schemas.microsoft.com/office/word/2010/wordprocessingDrawing" xmlns:wp="http://schemas.openxmlformats.org/drawingml/2006/wordprocessingDrawing" xmlns:w10="urn:schemas-microsoft-com:office:word" xmlns:w="http://schemas.openxmlformats.org/wordprocessingml/2006/main" xmlns:w14="http://schemas.microsoft.com/office/word/2010/wordml" xmlns:w15="http://schemas.microsoft.com/office/word/2012/wordml" xmlns:w16cex="http://schemas.microsoft.com/office/word/2018/wordml/cex" xmlns:w16cid="http://schemas.microsoft.com/office/word/2016/wordml/cid" xmlns:w16="http://schemas.microsoft.com/office/word/2018/wordml" xmlns:w16se="http://schemas.microsoft.com/office/word/2015/wordml/symex" xmlns:wpg="http://schemas.microsoft.com/office/word/2010/wordprocessingGroup" xmlns:wpi="http://schemas.microsoft.com/office/word/2010/wordprocessingInk" xmlns:wne="http://schemas.microsoft.com/office/word/2006/wordml" xmlns:wps="http://schemas.microsoft.com/office/word/2010/wordprocessingShape" mc:Ignorable="w14 w15 w16se w16cid w16 w16cex wp14">
-  <w16cid:commentId w16cid:paraId="6B78420A" w16cid:durableId="2374C0B8"/>
-  <w16cid:commentId w16cid:paraId="27240615" w16cid:durableId="2374C13F"/>
-</w16cid:commentsIds>
 </file>
 
 <file path=word/endnotes.xml><?xml version="1.0" encoding="utf-8"?>
@@ -26958,14 +26812,6 @@
     <w:abstractNumId w:val="0"/>
   </w:num>
 </w:numbering>
-</file>
-
-<file path=word/people.xml><?xml version="1.0" encoding="utf-8"?>
-<w15:people xmlns:wpc="http://schemas.microsoft.com/office/word/2010/wordprocessingCanvas" xmlns:cx="http://schemas.microsoft.com/office/drawing/2014/chartex" xmlns:cx1="http://schemas.microsoft.com/office/drawing/2015/9/8/chartex" xmlns:cx2="http://schemas.microsoft.com/office/drawing/2015/10/21/chartex" xmlns:cx3="http://schemas.microsoft.com/office/drawing/2016/5/9/chartex" xmlns:cx4="http://schemas.microsoft.com/office/drawing/2016/5/10/chartex" xmlns:cx5="http://schemas.microsoft.com/office/drawing/2016/5/11/chartex" xmlns:cx6="http://schemas.microsoft.com/office/drawing/2016/5/12/chartex" xmlns:cx7="http://schemas.microsoft.com/office/drawing/2016/5/13/chartex" xmlns:cx8="http://schemas.microsoft.com/office/drawing/2016/5/14/chartex" xmlns:mc="http://schemas.openxmlformats.org/markup-compatibility/2006" xmlns:aink="http://schemas.microsoft.com/office/drawing/2016/ink" xmlns:am3d="http://schemas.microsoft.com/office/drawing/2017/model3d" xmlns:o="urn:schemas-microsoft-com:office:office" xmlns:r="http://schemas.openxmlformats.org/officeDocument/2006/relationships" xmlns:m="http://schemas.openxmlformats.org/officeDocument/2006/math" xmlns:v="urn:schemas-microsoft-com:vml" xmlns:wp14="http://schemas.microsoft.com/office/word/2010/wordprocessingDrawing" xmlns:wp="http://schemas.openxmlformats.org/drawingml/2006/wordprocessingDrawing" xmlns:w10="urn:schemas-microsoft-com:office:word" xmlns:w="http://schemas.openxmlformats.org/wordprocessingml/2006/main" xmlns:w14="http://schemas.microsoft.com/office/word/2010/wordml" xmlns:w15="http://schemas.microsoft.com/office/word/2012/wordml" xmlns:w16cex="http://schemas.microsoft.com/office/word/2018/wordml/cex" xmlns:w16cid="http://schemas.microsoft.com/office/word/2016/wordml/cid" xmlns:w16="http://schemas.microsoft.com/office/word/2018/wordml" xmlns:w16se="http://schemas.microsoft.com/office/word/2015/wordml/symex" xmlns:wpg="http://schemas.microsoft.com/office/word/2010/wordprocessingGroup" xmlns:wpi="http://schemas.microsoft.com/office/word/2010/wordprocessingInk" xmlns:wne="http://schemas.microsoft.com/office/word/2006/wordml" xmlns:wps="http://schemas.microsoft.com/office/word/2010/wordprocessingShape" mc:Ignorable="w14 w15 w16se w16cid w16 w16cex wp14">
-  <w15:person w15:author="Pratyaksa Ocsa Nugraha Saian">
-    <w15:presenceInfo w15:providerId="Windows Live" w15:userId="86838f2651cdc5b7"/>
-  </w15:person>
-</w15:people>
 </file>
 
 <file path=word/styles.xml><?xml version="1.0" encoding="utf-8"?>

</xml_diff>